<commit_message>
edits to worksheet and balancer
</commit_message>
<xml_diff>
--- a/Scalability Crash Course Worksheet.docx
+++ b/Scalability Crash Course Worksheet.docx
@@ -994,8 +994,6 @@
               </w:rPr>
               <w:t>a.country = b.country</w:t>
             </w:r>
-            <w:bookmarkStart w:id="0" w:name="_GoBack"/>
-            <w:bookmarkEnd w:id="0"/>
           </w:p>
           <w:p>
             <w:pPr>
@@ -1902,19 +1900,150 @@
       </w:pPr>
       <w:r>
         <w:lastRenderedPageBreak/>
-        <w:t>Run the query. Divide your database horizontally(divide the number of rows) and retest the query.</w:t>
+        <w:t xml:space="preserve">Run the query. Divide your </w:t>
+      </w:r>
+      <w:r>
+        <w:t>database1</w:t>
+      </w:r>
+      <w:r>
+        <w:t xml:space="preserve"> horizontally(divide the number of rows) and retest the query.</w:t>
       </w:r>
     </w:p>
+    <w:tbl>
+      <w:tblPr>
+        <w:tblStyle w:val="TableGrid"/>
+        <w:tblW w:w="9700" w:type="dxa"/>
+        <w:tblLayout w:type="fixed"/>
+        <w:tblLook w:val="04A0" w:firstRow="1" w:lastRow="0" w:firstColumn="1" w:lastColumn="0" w:noHBand="0" w:noVBand="1"/>
+      </w:tblPr>
+      <w:tblGrid>
+        <w:gridCol w:w="3858"/>
+        <w:gridCol w:w="2347"/>
+        <w:gridCol w:w="2250"/>
+        <w:gridCol w:w="1245"/>
+      </w:tblGrid>
+      <w:tr>
+        <w:trPr>
+          <w:trHeight w:val="253"/>
+        </w:trPr>
+        <w:tc>
+          <w:tcPr>
+            <w:tcW w:w="3858" w:type="dxa"/>
+          </w:tcPr>
+          <w:p>
+            <w:pPr>
+              <w:rPr>
+                <w:sz w:val="16"/>
+                <w:szCs w:val="16"/>
+              </w:rPr>
+            </w:pPr>
+            <w:r>
+              <w:rPr>
+                <w:sz w:val="16"/>
+                <w:szCs w:val="16"/>
+              </w:rPr>
+              <w:t>SELECT * FROM businesses WHERE owner_first_name = 'else' LIMIT 15000</w:t>
+            </w:r>
+          </w:p>
+        </w:tc>
+        <w:tc>
+          <w:tcPr>
+            <w:tcW w:w="2347" w:type="dxa"/>
+          </w:tcPr>
+          <w:p>
+            <w:r>
+              <w:t>0.281 sec / 23.188 sec(5015 row(s) returned)</w:t>
+            </w:r>
+          </w:p>
+        </w:tc>
+        <w:tc>
+          <w:tcPr>
+            <w:tcW w:w="2250" w:type="dxa"/>
+          </w:tcPr>
+          <w:p>
+            <w:r>
+              <w:t>0.390 sec / 21.922 sec 5909 row(s) returned</w:t>
+            </w:r>
+          </w:p>
+        </w:tc>
+        <w:tc>
+          <w:tcPr>
+            <w:tcW w:w="1245" w:type="dxa"/>
+          </w:tcPr>
+          <w:p/>
+        </w:tc>
+      </w:tr>
+      <w:tr>
+        <w:trPr>
+          <w:trHeight w:val="244"/>
+        </w:trPr>
+        <w:tc>
+          <w:tcPr>
+            <w:tcW w:w="3858" w:type="dxa"/>
+          </w:tcPr>
+          <w:p>
+            <w:pPr>
+              <w:rPr>
+                <w:sz w:val="16"/>
+                <w:szCs w:val="16"/>
+              </w:rPr>
+            </w:pPr>
+            <w:r>
+              <w:rPr>
+                <w:sz w:val="16"/>
+                <w:szCs w:val="16"/>
+              </w:rPr>
+              <w:t>SELECT * FROM businesses WHERE business_name = 'Klein Inc' LIMIT 15000</w:t>
+            </w:r>
+          </w:p>
+        </w:tc>
+        <w:tc>
+          <w:tcPr>
+            <w:tcW w:w="2347" w:type="dxa"/>
+          </w:tcPr>
+          <w:p>
+            <w:r>
+              <w:t>1.954 sec / 23.859 sec</w:t>
+            </w:r>
+          </w:p>
+          <w:p>
+            <w:r>
+              <w:t>1.172 sec / 21.609 sec 1003 row(s) returned</w:t>
+            </w:r>
+          </w:p>
+        </w:tc>
+        <w:tc>
+          <w:tcPr>
+            <w:tcW w:w="2250" w:type="dxa"/>
+          </w:tcPr>
+          <w:p>
+            <w:r>
+              <w:t>0.484 sec / 21.094 sec</w:t>
+            </w:r>
+          </w:p>
+          <w:p>
+            <w:r>
+              <w:t>1.359 sec / 20.984 sec</w:t>
+            </w:r>
+          </w:p>
+          <w:p>
+            <w:r>
+              <w:t>959 row(s) returned</w:t>
+            </w:r>
+          </w:p>
+        </w:tc>
+        <w:tc>
+          <w:tcPr>
+            <w:tcW w:w="1245" w:type="dxa"/>
+          </w:tcPr>
+          <w:p/>
+        </w:tc>
+      </w:tr>
+    </w:tbl>
+    <w:p/>
     <w:p>
-      <w:pPr>
-        <w:pStyle w:val="ListParagraph"/>
-        <w:numPr>
-          <w:ilvl w:val="0"/>
-          <w:numId w:val="3"/>
-        </w:numPr>
-      </w:pPr>
-      <w:r>
-        <w:t>Run the query. Divide your database vertically(split the columns) and retest the query.</w:t>
+      <w:r>
+        <w:t>How can we divide a database vertically? What is the method for doing this? Why?</w:t>
       </w:r>
     </w:p>
     <w:p/>
@@ -2266,14 +2395,15 @@
           <w:szCs w:val="24"/>
         </w:rPr>
       </w:pPr>
-    </w:p>
-    <w:p>
-      <w:pPr>
+      <w:r>
         <w:rPr>
           <w:sz w:val="24"/>
           <w:szCs w:val="24"/>
         </w:rPr>
-      </w:pPr>
+        <w:t xml:space="preserve">To modularize of code. </w:t>
+      </w:r>
+      <w:bookmarkStart w:id="0" w:name="_GoBack"/>
+      <w:bookmarkEnd w:id="0"/>
     </w:p>
     <w:p>
       <w:pPr>

</xml_diff>